<commit_message>
Modification de la feuille de route
</commit_message>
<xml_diff>
--- a/Feuille de route.docx
+++ b/Feuille de route.docx
@@ -2643,19 +2643,7 @@
           <w:sz w:val="24"/>
           <w:szCs w:val="32"/>
         </w:rPr>
-        <w:t xml:space="preserve"> provider qui vient remplacer le Serveur Facturation. On l’informera lors de la phase de pré requis, de la mise en indisponibilité du Serveur Facturation pour effectuer la migration des bases de données Postgr</w:t>
-      </w:r>
-      <w:bookmarkStart w:id="8" w:name="_GoBack"/>
-      <w:bookmarkEnd w:id="8"/>
-      <w:r>
-        <w:rPr>
-          <w:rFonts w:ascii="Enedis" w:eastAsia="Times New Roman" w:hAnsi="Enedis" w:cs="Arial"/>
-          <w:bCs/>
-          <w:kern w:val="32"/>
-          <w:sz w:val="24"/>
-          <w:szCs w:val="32"/>
-        </w:rPr>
-        <w:t xml:space="preserve">eSQL vers le </w:t>
+        <w:t xml:space="preserve"> provider qui vient remplacer le Serveur Facturation. On l’informera lors de la phase de pré requis, de la mise en indisponibilité du Serveur Facturation pour effectuer la migration des bases de données PostgreSQL vers le </w:t>
       </w:r>
       <w:proofErr w:type="spellStart"/>
       <w:r>
@@ -2739,7 +2727,9 @@
           <w:szCs w:val="32"/>
         </w:rPr>
       </w:pPr>
-      <w:bookmarkStart w:id="9" w:name="_Toc106985097"/>
+      <w:bookmarkStart w:id="8" w:name="_Toc106985097"/>
+      <w:bookmarkStart w:id="9" w:name="_GoBack"/>
+      <w:bookmarkEnd w:id="9"/>
       <w:r>
         <w:rPr>
           <w:rFonts w:ascii="Enedis" w:eastAsia="Times New Roman" w:hAnsi="Enedis" w:cs="Arial"/>
@@ -2751,7 +2741,7 @@
         </w:rPr>
         <w:t>Apps réservation rendez-vous</w:t>
       </w:r>
-      <w:bookmarkEnd w:id="9"/>
+      <w:bookmarkEnd w:id="8"/>
     </w:p>
     <w:p>
       <w:pPr>
@@ -2904,7 +2894,7 @@
           <w:rPr>
             <w:noProof/>
           </w:rPr>
-          <w:t>2</w:t>
+          <w:t>6</w:t>
         </w:r>
         <w:r>
           <w:fldChar w:fldCharType="end"/>
@@ -7800,7 +7790,7 @@
 </file>
 
 <file path=customXml/itemProps1.xml><?xml version="1.0" encoding="utf-8"?>
-<ds:datastoreItem xmlns:ds="http://schemas.openxmlformats.org/officeDocument/2006/customXml" ds:itemID="{01497D9E-1911-474F-AE3F-AB00E64DE2EE}">
+<ds:datastoreItem xmlns:ds="http://schemas.openxmlformats.org/officeDocument/2006/customXml" ds:itemID="{601F7E88-0217-4E1A-ACC0-4C042B5CFA91}">
   <ds:schemaRefs>
     <ds:schemaRef ds:uri="http://schemas.openxmlformats.org/officeDocument/2006/bibliography"/>
   </ds:schemaRefs>

</xml_diff>

<commit_message>
Modification sur le document feuille de route
Correction d'apportée sur le document pour la présentation
</commit_message>
<xml_diff>
--- a/Feuille de route.docx
+++ b/Feuille de route.docx
@@ -932,6 +932,8 @@
         </w:rPr>
         <w:br w:type="page"/>
       </w:r>
+      <w:bookmarkStart w:id="0" w:name="_GoBack"/>
+      <w:bookmarkEnd w:id="0"/>
     </w:p>
     <w:sdt>
       <w:sdtPr>
@@ -1875,7 +1877,7 @@
           <w:szCs w:val="32"/>
         </w:rPr>
       </w:pPr>
-      <w:bookmarkStart w:id="0" w:name="_Toc106985089"/>
+      <w:bookmarkStart w:id="1" w:name="_Toc106985089"/>
       <w:r>
         <w:rPr>
           <w:rFonts w:ascii="Enedis" w:eastAsia="Times New Roman" w:hAnsi="Enedis" w:cs="Arial"/>
@@ -1888,7 +1890,7 @@
         <w:lastRenderedPageBreak/>
         <w:t>Feuille de Route</w:t>
       </w:r>
-      <w:bookmarkEnd w:id="0"/>
+      <w:bookmarkEnd w:id="1"/>
     </w:p>
     <w:p>
       <w:pPr>
@@ -1992,7 +1994,7 @@
           <w:szCs w:val="32"/>
         </w:rPr>
       </w:pPr>
-      <w:bookmarkStart w:id="1" w:name="_Toc106985090"/>
+      <w:bookmarkStart w:id="2" w:name="_Toc106985090"/>
       <w:r>
         <w:rPr>
           <w:rFonts w:ascii="Enedis" w:eastAsia="Times New Roman" w:hAnsi="Enedis" w:cs="Arial"/>
@@ -2005,7 +2007,7 @@
         <w:lastRenderedPageBreak/>
         <w:t>Impact de la migration sur les parties prenantes</w:t>
       </w:r>
-      <w:bookmarkEnd w:id="1"/>
+      <w:bookmarkEnd w:id="2"/>
     </w:p>
     <w:p>
       <w:pPr>
@@ -2033,7 +2035,7 @@
           <w:szCs w:val="32"/>
         </w:rPr>
       </w:pPr>
-      <w:bookmarkStart w:id="2" w:name="_Toc106985091"/>
+      <w:bookmarkStart w:id="3" w:name="_Toc106985091"/>
       <w:r>
         <w:rPr>
           <w:rFonts w:ascii="Enedis" w:eastAsia="Times New Roman" w:hAnsi="Enedis" w:cs="Arial"/>
@@ -2045,7 +2047,7 @@
         </w:rPr>
         <w:t>Application fournisseurs</w:t>
       </w:r>
-      <w:bookmarkEnd w:id="2"/>
+      <w:bookmarkEnd w:id="3"/>
     </w:p>
     <w:p>
       <w:pPr>
@@ -2132,7 +2134,7 @@
           <w:szCs w:val="32"/>
         </w:rPr>
       </w:pPr>
-      <w:bookmarkStart w:id="3" w:name="_Toc106985092"/>
+      <w:bookmarkStart w:id="4" w:name="_Toc106985092"/>
       <w:r>
         <w:rPr>
           <w:rFonts w:ascii="Enedis" w:eastAsia="Times New Roman" w:hAnsi="Enedis" w:cs="Arial"/>
@@ -2144,7 +2146,7 @@
         </w:rPr>
         <w:t>Application Gestions des Stocks</w:t>
       </w:r>
-      <w:bookmarkEnd w:id="3"/>
+      <w:bookmarkEnd w:id="4"/>
     </w:p>
     <w:p>
       <w:pPr>
@@ -2331,7 +2333,7 @@
           <w:szCs w:val="32"/>
         </w:rPr>
       </w:pPr>
-      <w:bookmarkStart w:id="4" w:name="_Toc106985093"/>
+      <w:bookmarkStart w:id="5" w:name="_Toc106985093"/>
       <w:r>
         <w:rPr>
           <w:rFonts w:ascii="Enedis" w:eastAsia="Times New Roman" w:hAnsi="Enedis" w:cs="Arial"/>
@@ -2343,7 +2345,7 @@
         </w:rPr>
         <w:t>Application Production</w:t>
       </w:r>
-      <w:bookmarkEnd w:id="4"/>
+      <w:bookmarkEnd w:id="5"/>
     </w:p>
     <w:p>
       <w:pPr>
@@ -2430,7 +2432,7 @@
           <w:szCs w:val="32"/>
         </w:rPr>
       </w:pPr>
-      <w:bookmarkStart w:id="5" w:name="_Toc106985094"/>
+      <w:bookmarkStart w:id="6" w:name="_Toc106985094"/>
       <w:r>
         <w:rPr>
           <w:rFonts w:ascii="Enedis" w:eastAsia="Times New Roman" w:hAnsi="Enedis" w:cs="Arial"/>
@@ -2442,7 +2444,7 @@
         </w:rPr>
         <w:t>CRM Ressources Entreprises</w:t>
       </w:r>
-      <w:bookmarkEnd w:id="5"/>
+      <w:bookmarkEnd w:id="6"/>
     </w:p>
     <w:p>
       <w:pPr>
@@ -2499,7 +2501,7 @@
           <w:szCs w:val="32"/>
         </w:rPr>
       </w:pPr>
-      <w:bookmarkStart w:id="6" w:name="_Toc106985095"/>
+      <w:bookmarkStart w:id="7" w:name="_Toc106985095"/>
       <w:r>
         <w:rPr>
           <w:rFonts w:ascii="Enedis" w:eastAsia="Times New Roman" w:hAnsi="Enedis" w:cs="Arial"/>
@@ -2511,7 +2513,7 @@
         </w:rPr>
         <w:t>CRM Client</w:t>
       </w:r>
-      <w:bookmarkEnd w:id="6"/>
+      <w:bookmarkEnd w:id="7"/>
     </w:p>
     <w:p>
       <w:pPr>
@@ -2568,7 +2570,7 @@
           <w:szCs w:val="32"/>
         </w:rPr>
       </w:pPr>
-      <w:bookmarkStart w:id="7" w:name="_Toc106985096"/>
+      <w:bookmarkStart w:id="8" w:name="_Toc106985096"/>
       <w:proofErr w:type="spellStart"/>
       <w:r>
         <w:rPr>
@@ -2593,7 +2595,7 @@
         </w:rPr>
         <w:t xml:space="preserve"> Provider</w:t>
       </w:r>
-      <w:bookmarkEnd w:id="7"/>
+      <w:bookmarkEnd w:id="8"/>
     </w:p>
     <w:p>
       <w:pPr>
@@ -2727,9 +2729,7 @@
           <w:szCs w:val="32"/>
         </w:rPr>
       </w:pPr>
-      <w:bookmarkStart w:id="8" w:name="_Toc106985097"/>
-      <w:bookmarkStart w:id="9" w:name="_GoBack"/>
-      <w:bookmarkEnd w:id="9"/>
+      <w:bookmarkStart w:id="9" w:name="_Toc106985097"/>
       <w:r>
         <w:rPr>
           <w:rFonts w:ascii="Enedis" w:eastAsia="Times New Roman" w:hAnsi="Enedis" w:cs="Arial"/>
@@ -2741,7 +2741,7 @@
         </w:rPr>
         <w:t>Apps réservation rendez-vous</w:t>
       </w:r>
-      <w:bookmarkEnd w:id="8"/>
+      <w:bookmarkEnd w:id="9"/>
     </w:p>
     <w:p>
       <w:pPr>
@@ -2813,12 +2813,7 @@
       </w:pPr>
     </w:p>
     <w:sectPr>
-      <w:headerReference w:type="even" r:id="rId10"/>
-      <w:headerReference w:type="default" r:id="rId11"/>
-      <w:footerReference w:type="even" r:id="rId12"/>
-      <w:footerReference w:type="default" r:id="rId13"/>
-      <w:headerReference w:type="first" r:id="rId14"/>
-      <w:footerReference w:type="first" r:id="rId15"/>
+      <w:footerReference w:type="default" r:id="rId10"/>
       <w:pgSz w:w="11906" w:h="16838"/>
       <w:pgMar w:top="1417" w:right="1417" w:bottom="1417" w:left="1417" w:header="708" w:footer="708" w:gutter="0"/>
       <w:cols w:space="708"/>
@@ -2859,28 +2854,41 @@
   <w:p>
     <w:pPr>
       <w:pStyle w:val="Pieddepage"/>
+      <w:jc w:val="center"/>
     </w:pPr>
-  </w:p>
-</w:ftr>
-</file>
-
-<file path=word/footer2.xml><?xml version="1.0" encoding="utf-8"?>
-<w:ftr xmlns:wpc="http://schemas.microsoft.com/office/word/2010/wordprocessingCanvas" xmlns:cx="http://schemas.microsoft.com/office/drawing/2014/chartex" xmlns:cx1="http://schemas.microsoft.com/office/drawing/2015/9/8/chartex" xmlns:mc="http://schemas.openxmlformats.org/markup-compatibility/2006" xmlns:o="urn:schemas-microsoft-com:office:office" xmlns:r="http://schemas.openxmlformats.org/officeDocument/2006/relationships" xmlns:m="http://schemas.openxmlformats.org/officeDocument/2006/math" xmlns:v="urn:schemas-microsoft-com:vml" xmlns:wp14="http://schemas.microsoft.com/office/word/2010/wordprocessingDrawing" xmlns:wp="http://schemas.openxmlformats.org/drawingml/2006/wordprocessingDrawing" xmlns:w10="urn:schemas-microsoft-com:office:word" xmlns:w="http://schemas.openxmlformats.org/wordprocessingml/2006/main" xmlns:w14="http://schemas.microsoft.com/office/word/2010/wordml" xmlns:w15="http://schemas.microsoft.com/office/word/2012/wordml" xmlns:w16se="http://schemas.microsoft.com/office/word/2015/wordml/symex" xmlns:wpg="http://schemas.microsoft.com/office/word/2010/wordprocessingGroup" xmlns:wpi="http://schemas.microsoft.com/office/word/2010/wordprocessingInk" xmlns:wne="http://schemas.microsoft.com/office/word/2006/wordml" xmlns:wps="http://schemas.microsoft.com/office/word/2010/wordprocessingShape" mc:Ignorable="w14 w15 w16se wp14">
-  <w:sdt>
-    <w:sdtPr>
-      <w:id w:val="-989779890"/>
-      <w:docPartObj>
-        <w:docPartGallery w:val="Page Numbers (Bottom of Page)"/>
-        <w:docPartUnique/>
-      </w:docPartObj>
-    </w:sdtPr>
-    <w:sdtEndPr/>
-    <w:sdtContent>
-      <w:p>
-        <w:pPr>
-          <w:pStyle w:val="Pieddepage"/>
-          <w:jc w:val="right"/>
-        </w:pPr>
+    <w:r>
+      <w:tab/>
+    </w:r>
+    <w:fldSimple w:instr=" FILENAME \* MERGEFORMAT "/>
+    <w:sdt>
+      <w:sdtPr>
+        <w:alias w:val="Titre "/>
+        <w:tag w:val=""/>
+        <w:id w:val="1545565943"/>
+        <w:placeholder>
+          <w:docPart w:val="391CFBDF48B7474388E775FC640EEC3B"/>
+        </w:placeholder>
+        <w:dataBinding w:prefixMappings="xmlns:ns0='http://purl.org/dc/elements/1.1/' xmlns:ns1='http://schemas.openxmlformats.org/package/2006/metadata/core-properties' " w:xpath="/ns1:coreProperties[1]/ns0:title[1]" w:storeItemID="{6C3C8BC8-F283-45AE-878A-BAB7291924A1}"/>
+        <w:text/>
+      </w:sdtPr>
+      <w:sdtContent>
+        <w:r>
+          <w:t>Feuille de route</w:t>
+        </w:r>
+      </w:sdtContent>
+    </w:sdt>
+    <w:r>
+      <w:tab/>
+    </w:r>
+    <w:sdt>
+      <w:sdtPr>
+        <w:id w:val="163366761"/>
+        <w:docPartObj>
+          <w:docPartGallery w:val="Page Numbers (Bottom of Page)"/>
+          <w:docPartUnique/>
+        </w:docPartObj>
+      </w:sdtPr>
+      <w:sdtContent>
         <w:r>
           <w:fldChar w:fldCharType="begin"/>
         </w:r>
@@ -2899,19 +2907,9 @@
         <w:r>
           <w:fldChar w:fldCharType="end"/>
         </w:r>
-      </w:p>
-    </w:sdtContent>
-  </w:sdt>
-  <w:p>
-    <w:pPr>
-      <w:pStyle w:val="Pieddepage"/>
-    </w:pPr>
+      </w:sdtContent>
+    </w:sdt>
   </w:p>
-</w:ftr>
-</file>
-
-<file path=word/footer3.xml><?xml version="1.0" encoding="utf-8"?>
-<w:ftr xmlns:wpc="http://schemas.microsoft.com/office/word/2010/wordprocessingCanvas" xmlns:cx="http://schemas.microsoft.com/office/drawing/2014/chartex" xmlns:cx1="http://schemas.microsoft.com/office/drawing/2015/9/8/chartex" xmlns:mc="http://schemas.openxmlformats.org/markup-compatibility/2006" xmlns:o="urn:schemas-microsoft-com:office:office" xmlns:r="http://schemas.openxmlformats.org/officeDocument/2006/relationships" xmlns:m="http://schemas.openxmlformats.org/officeDocument/2006/math" xmlns:v="urn:schemas-microsoft-com:vml" xmlns:wp14="http://schemas.microsoft.com/office/word/2010/wordprocessingDrawing" xmlns:wp="http://schemas.openxmlformats.org/drawingml/2006/wordprocessingDrawing" xmlns:w10="urn:schemas-microsoft-com:office:word" xmlns:w="http://schemas.openxmlformats.org/wordprocessingml/2006/main" xmlns:w14="http://schemas.microsoft.com/office/word/2010/wordml" xmlns:w15="http://schemas.microsoft.com/office/word/2012/wordml" xmlns:w16se="http://schemas.microsoft.com/office/word/2015/wordml/symex" xmlns:wpg="http://schemas.microsoft.com/office/word/2010/wordprocessingGroup" xmlns:wpi="http://schemas.microsoft.com/office/word/2010/wordprocessingInk" xmlns:wne="http://schemas.microsoft.com/office/word/2006/wordml" xmlns:wps="http://schemas.microsoft.com/office/word/2010/wordprocessingShape" mc:Ignorable="w14 w15 w16se wp14">
   <w:p>
     <w:pPr>
       <w:pStyle w:val="Pieddepage"/>
@@ -2943,36 +2941,6 @@
     </w:p>
   </w:footnote>
 </w:footnotes>
-</file>
-
-<file path=word/header1.xml><?xml version="1.0" encoding="utf-8"?>
-<w:hdr xmlns:wpc="http://schemas.microsoft.com/office/word/2010/wordprocessingCanvas" xmlns:cx="http://schemas.microsoft.com/office/drawing/2014/chartex" xmlns:cx1="http://schemas.microsoft.com/office/drawing/2015/9/8/chartex" xmlns:mc="http://schemas.openxmlformats.org/markup-compatibility/2006" xmlns:o="urn:schemas-microsoft-com:office:office" xmlns:r="http://schemas.openxmlformats.org/officeDocument/2006/relationships" xmlns:m="http://schemas.openxmlformats.org/officeDocument/2006/math" xmlns:v="urn:schemas-microsoft-com:vml" xmlns:wp14="http://schemas.microsoft.com/office/word/2010/wordprocessingDrawing" xmlns:wp="http://schemas.openxmlformats.org/drawingml/2006/wordprocessingDrawing" xmlns:w10="urn:schemas-microsoft-com:office:word" xmlns:w="http://schemas.openxmlformats.org/wordprocessingml/2006/main" xmlns:w14="http://schemas.microsoft.com/office/word/2010/wordml" xmlns:w15="http://schemas.microsoft.com/office/word/2012/wordml" xmlns:w16se="http://schemas.microsoft.com/office/word/2015/wordml/symex" xmlns:wpg="http://schemas.microsoft.com/office/word/2010/wordprocessingGroup" xmlns:wpi="http://schemas.microsoft.com/office/word/2010/wordprocessingInk" xmlns:wne="http://schemas.microsoft.com/office/word/2006/wordml" xmlns:wps="http://schemas.microsoft.com/office/word/2010/wordprocessingShape" mc:Ignorable="w14 w15 w16se wp14">
-  <w:p>
-    <w:pPr>
-      <w:pStyle w:val="En-tte"/>
-    </w:pPr>
-  </w:p>
-</w:hdr>
-</file>
-
-<file path=word/header2.xml><?xml version="1.0" encoding="utf-8"?>
-<w:hdr xmlns:wpc="http://schemas.microsoft.com/office/word/2010/wordprocessingCanvas" xmlns:cx="http://schemas.microsoft.com/office/drawing/2014/chartex" xmlns:cx1="http://schemas.microsoft.com/office/drawing/2015/9/8/chartex" xmlns:mc="http://schemas.openxmlformats.org/markup-compatibility/2006" xmlns:o="urn:schemas-microsoft-com:office:office" xmlns:r="http://schemas.openxmlformats.org/officeDocument/2006/relationships" xmlns:m="http://schemas.openxmlformats.org/officeDocument/2006/math" xmlns:v="urn:schemas-microsoft-com:vml" xmlns:wp14="http://schemas.microsoft.com/office/word/2010/wordprocessingDrawing" xmlns:wp="http://schemas.openxmlformats.org/drawingml/2006/wordprocessingDrawing" xmlns:w10="urn:schemas-microsoft-com:office:word" xmlns:w="http://schemas.openxmlformats.org/wordprocessingml/2006/main" xmlns:w14="http://schemas.microsoft.com/office/word/2010/wordml" xmlns:w15="http://schemas.microsoft.com/office/word/2012/wordml" xmlns:w16se="http://schemas.microsoft.com/office/word/2015/wordml/symex" xmlns:wpg="http://schemas.microsoft.com/office/word/2010/wordprocessingGroup" xmlns:wpi="http://schemas.microsoft.com/office/word/2010/wordprocessingInk" xmlns:wne="http://schemas.microsoft.com/office/word/2006/wordml" xmlns:wps="http://schemas.microsoft.com/office/word/2010/wordprocessingShape" mc:Ignorable="w14 w15 w16se wp14">
-  <w:p>
-    <w:pPr>
-      <w:pStyle w:val="En-tte"/>
-    </w:pPr>
-  </w:p>
-</w:hdr>
-</file>
-
-<file path=word/header3.xml><?xml version="1.0" encoding="utf-8"?>
-<w:hdr xmlns:wpc="http://schemas.microsoft.com/office/word/2010/wordprocessingCanvas" xmlns:cx="http://schemas.microsoft.com/office/drawing/2014/chartex" xmlns:cx1="http://schemas.microsoft.com/office/drawing/2015/9/8/chartex" xmlns:mc="http://schemas.openxmlformats.org/markup-compatibility/2006" xmlns:o="urn:schemas-microsoft-com:office:office" xmlns:r="http://schemas.openxmlformats.org/officeDocument/2006/relationships" xmlns:m="http://schemas.openxmlformats.org/officeDocument/2006/math" xmlns:v="urn:schemas-microsoft-com:vml" xmlns:wp14="http://schemas.microsoft.com/office/word/2010/wordprocessingDrawing" xmlns:wp="http://schemas.openxmlformats.org/drawingml/2006/wordprocessingDrawing" xmlns:w10="urn:schemas-microsoft-com:office:word" xmlns:w="http://schemas.openxmlformats.org/wordprocessingml/2006/main" xmlns:w14="http://schemas.microsoft.com/office/word/2010/wordml" xmlns:w15="http://schemas.microsoft.com/office/word/2012/wordml" xmlns:w16se="http://schemas.microsoft.com/office/word/2015/wordml/symex" xmlns:wpg="http://schemas.microsoft.com/office/word/2010/wordprocessingGroup" xmlns:wpi="http://schemas.microsoft.com/office/word/2010/wordprocessingInk" xmlns:wne="http://schemas.microsoft.com/office/word/2006/wordml" xmlns:wps="http://schemas.microsoft.com/office/word/2010/wordprocessingShape" mc:Ignorable="w14 w15 w16se wp14">
-  <w:p>
-    <w:pPr>
-      <w:pStyle w:val="En-tte"/>
-    </w:pPr>
-  </w:p>
-</w:hdr>
 </file>
 
 <file path=word/numbering.xml><?xml version="1.0" encoding="utf-8"?>
@@ -7521,7 +7489,607 @@
       <w:ind w:left="440"/>
     </w:pPr>
   </w:style>
+  <w:style w:type="character" w:styleId="Textedelespacerserv">
+    <w:name w:val="Placeholder Text"/>
+    <w:basedOn w:val="Policepardfaut"/>
+    <w:uiPriority w:val="99"/>
+    <w:semiHidden/>
+    <w:rsid w:val="00604BA4"/>
+    <w:rPr>
+      <w:color w:val="808080"/>
+    </w:rPr>
+  </w:style>
 </w:styles>
+</file>
+
+<file path=word/glossary/document.xml><?xml version="1.0" encoding="utf-8"?>
+<w:glossaryDocument xmlns:wpc="http://schemas.microsoft.com/office/word/2010/wordprocessingCanvas" xmlns:cx="http://schemas.microsoft.com/office/drawing/2014/chartex" xmlns:cx1="http://schemas.microsoft.com/office/drawing/2015/9/8/chartex" xmlns:mc="http://schemas.openxmlformats.org/markup-compatibility/2006" xmlns:o="urn:schemas-microsoft-com:office:office" xmlns:r="http://schemas.openxmlformats.org/officeDocument/2006/relationships" xmlns:m="http://schemas.openxmlformats.org/officeDocument/2006/math" xmlns:v="urn:schemas-microsoft-com:vml" xmlns:wp14="http://schemas.microsoft.com/office/word/2010/wordprocessingDrawing" xmlns:wp="http://schemas.openxmlformats.org/drawingml/2006/wordprocessingDrawing" xmlns:w10="urn:schemas-microsoft-com:office:word" xmlns:w="http://schemas.openxmlformats.org/wordprocessingml/2006/main" xmlns:w14="http://schemas.microsoft.com/office/word/2010/wordml" xmlns:w15="http://schemas.microsoft.com/office/word/2012/wordml" xmlns:w16se="http://schemas.microsoft.com/office/word/2015/wordml/symex" xmlns:wpg="http://schemas.microsoft.com/office/word/2010/wordprocessingGroup" xmlns:wpi="http://schemas.microsoft.com/office/word/2010/wordprocessingInk" xmlns:wne="http://schemas.microsoft.com/office/word/2006/wordml" xmlns:wps="http://schemas.microsoft.com/office/word/2010/wordprocessingShape" mc:Ignorable="w14 w15 w16se wp14">
+  <w:docParts>
+    <w:docPart>
+      <w:docPartPr>
+        <w:name w:val="391CFBDF48B7474388E775FC640EEC3B"/>
+        <w:category>
+          <w:name w:val="Général"/>
+          <w:gallery w:val="placeholder"/>
+        </w:category>
+        <w:types>
+          <w:type w:val="bbPlcHdr"/>
+        </w:types>
+        <w:behaviors>
+          <w:behavior w:val="content"/>
+        </w:behaviors>
+        <w:guid w:val="{8FCF6CBF-60D2-4DFA-8931-885F44EA47ED}"/>
+      </w:docPartPr>
+      <w:docPartBody>
+        <w:p>
+          <w:r>
+            <w:rPr>
+              <w:rStyle w:val="Textedelespacerserv"/>
+            </w:rPr>
+            <w:t>[Titre ]</w:t>
+          </w:r>
+        </w:p>
+      </w:docPartBody>
+    </w:docPart>
+  </w:docParts>
+</w:glossaryDocument>
+</file>
+
+<file path=word/glossary/fontTable.xml><?xml version="1.0" encoding="utf-8"?>
+<w:fonts xmlns:mc="http://schemas.openxmlformats.org/markup-compatibility/2006" xmlns:r="http://schemas.openxmlformats.org/officeDocument/2006/relationships" xmlns:w="http://schemas.openxmlformats.org/wordprocessingml/2006/main" xmlns:w14="http://schemas.microsoft.com/office/word/2010/wordml" xmlns:w15="http://schemas.microsoft.com/office/word/2012/wordml" xmlns:w16se="http://schemas.microsoft.com/office/word/2015/wordml/symex" mc:Ignorable="w14 w15 w16se">
+  <w:font w:name="Symbol">
+    <w:panose1 w:val="05050102010706020507"/>
+    <w:charset w:val="02"/>
+    <w:family w:val="roman"/>
+    <w:pitch w:val="variable"/>
+    <w:sig w:usb0="00000000" w:usb1="10000000" w:usb2="00000000" w:usb3="00000000" w:csb0="80000000" w:csb1="00000000"/>
+  </w:font>
+  <w:font w:name="Times New Roman">
+    <w:panose1 w:val="02020603050405020304"/>
+    <w:charset w:val="00"/>
+    <w:family w:val="roman"/>
+    <w:pitch w:val="variable"/>
+    <w:sig w:usb0="E0002EFF" w:usb1="C000785B" w:usb2="00000009" w:usb3="00000000" w:csb0="000001FF" w:csb1="00000000"/>
+  </w:font>
+  <w:font w:name="Courier New">
+    <w:panose1 w:val="02070309020205020404"/>
+    <w:charset w:val="00"/>
+    <w:family w:val="modern"/>
+    <w:pitch w:val="fixed"/>
+    <w:sig w:usb0="E0002EFF" w:usb1="C0007843" w:usb2="00000009" w:usb3="00000000" w:csb0="000001FF" w:csb1="00000000"/>
+  </w:font>
+  <w:font w:name="Wingdings">
+    <w:panose1 w:val="05000000000000000000"/>
+    <w:charset w:val="02"/>
+    <w:family w:val="auto"/>
+    <w:pitch w:val="variable"/>
+    <w:sig w:usb0="00000000" w:usb1="10000000" w:usb2="00000000" w:usb3="00000000" w:csb0="80000000" w:csb1="00000000"/>
+  </w:font>
+  <w:font w:name="Enedis">
+    <w:altName w:val="Calibri"/>
+    <w:panose1 w:val="00000000000000000000"/>
+    <w:charset w:val="00"/>
+    <w:family w:val="auto"/>
+    <w:pitch w:val="variable"/>
+    <w:sig w:usb0="A000002F" w:usb1="00000042" w:usb2="00000000" w:usb3="00000000" w:csb0="00000093" w:csb1="00000000"/>
+  </w:font>
+  <w:font w:name="Arial">
+    <w:panose1 w:val="020B0604020202020204"/>
+    <w:charset w:val="00"/>
+    <w:family w:val="swiss"/>
+    <w:pitch w:val="variable"/>
+    <w:sig w:usb0="E0002EFF" w:usb1="C000785B" w:usb2="00000009" w:usb3="00000000" w:csb0="000001FF" w:csb1="00000000"/>
+  </w:font>
+  <w:font w:name="Calibri">
+    <w:panose1 w:val="020F0502020204030204"/>
+    <w:charset w:val="00"/>
+    <w:family w:val="swiss"/>
+    <w:pitch w:val="variable"/>
+    <w:sig w:usb0="E4002EFF" w:usb1="C000247B" w:usb2="00000009" w:usb3="00000000" w:csb0="000001FF" w:csb1="00000000"/>
+  </w:font>
+  <w:font w:name="Calibri Light">
+    <w:panose1 w:val="020F0302020204030204"/>
+    <w:charset w:val="00"/>
+    <w:family w:val="swiss"/>
+    <w:pitch w:val="variable"/>
+    <w:sig w:usb0="E4002EFF" w:usb1="C000247B" w:usb2="00000009" w:usb3="00000000" w:csb0="000001FF" w:csb1="00000000"/>
+  </w:font>
+  <w:font w:name="Bahnschrift">
+    <w:altName w:val="Bahnschrift"/>
+    <w:panose1 w:val="020B0502040204020203"/>
+    <w:charset w:val="00"/>
+    <w:family w:val="swiss"/>
+    <w:pitch w:val="variable"/>
+    <w:sig w:usb0="A00002C7" w:usb1="00000002" w:usb2="00000000" w:usb3="00000000" w:csb0="0000019F" w:csb1="00000000"/>
+  </w:font>
+</w:fonts>
+</file>
+
+<file path=word/glossary/settings.xml><?xml version="1.0" encoding="utf-8"?>
+<w:settings xmlns:mc="http://schemas.openxmlformats.org/markup-compatibility/2006" xmlns:o="urn:schemas-microsoft-com:office:office" xmlns:r="http://schemas.openxmlformats.org/officeDocument/2006/relationships" xmlns:m="http://schemas.openxmlformats.org/officeDocument/2006/math" xmlns:v="urn:schemas-microsoft-com:vml" xmlns:w10="urn:schemas-microsoft-com:office:word" xmlns:w="http://schemas.openxmlformats.org/wordprocessingml/2006/main" xmlns:w14="http://schemas.microsoft.com/office/word/2010/wordml" xmlns:w15="http://schemas.microsoft.com/office/word/2012/wordml" xmlns:w16se="http://schemas.microsoft.com/office/word/2015/wordml/symex" xmlns:sl="http://schemas.openxmlformats.org/schemaLibrary/2006/main" mc:Ignorable="w14 w15 w16se">
+  <w:view w:val="normal"/>
+  <w:defaultTabStop w:val="708"/>
+  <w:hyphenationZone w:val="425"/>
+  <w:characterSpacingControl w:val="doNotCompress"/>
+  <w:compat>
+    <w:useFELayout/>
+    <w:compatSetting w:name="compatibilityMode" w:uri="http://schemas.microsoft.com/office/word" w:val="15"/>
+    <w:compatSetting w:name="overrideTableStyleFontSizeAndJustification" w:uri="http://schemas.microsoft.com/office/word" w:val="1"/>
+    <w:compatSetting w:name="enableOpenTypeFeatures" w:uri="http://schemas.microsoft.com/office/word" w:val="1"/>
+    <w:compatSetting w:name="doNotFlipMirrorIndents" w:uri="http://schemas.microsoft.com/office/word" w:val="1"/>
+    <w:compatSetting w:name="differentiateMultirowTableHeaders" w:uri="http://schemas.microsoft.com/office/word" w:val="1"/>
+  </w:compat>
+  <w:rsids>
+    <w:rsidRoot w:val="006D4803"/>
+    <w:rsid w:val="006D4803"/>
+  </w:rsids>
+  <m:mathPr>
+    <m:mathFont m:val="Cambria Math"/>
+    <m:brkBin m:val="before"/>
+    <m:brkBinSub m:val="--"/>
+    <m:smallFrac m:val="0"/>
+    <m:dispDef/>
+    <m:lMargin m:val="0"/>
+    <m:rMargin m:val="0"/>
+    <m:defJc m:val="centerGroup"/>
+    <m:wrapIndent m:val="1440"/>
+    <m:intLim m:val="subSup"/>
+    <m:naryLim m:val="undOvr"/>
+  </m:mathPr>
+  <w:themeFontLang w:val="fr-FR"/>
+  <w:clrSchemeMapping w:bg1="light1" w:t1="dark1" w:bg2="light2" w:t2="dark2" w:accent1="accent1" w:accent2="accent2" w:accent3="accent3" w:accent4="accent4" w:accent5="accent5" w:accent6="accent6" w:hyperlink="hyperlink" w:followedHyperlink="followedHyperlink"/>
+  <w:decimalSymbol w:val=","/>
+  <w:listSeparator w:val=";"/>
+  <w15:chartTrackingRefBased/>
+</w:settings>
+</file>
+
+<file path=word/glossary/styles.xml><?xml version="1.0" encoding="utf-8"?>
+<w:styles xmlns:mc="http://schemas.openxmlformats.org/markup-compatibility/2006" xmlns:r="http://schemas.openxmlformats.org/officeDocument/2006/relationships" xmlns:w="http://schemas.openxmlformats.org/wordprocessingml/2006/main" xmlns:w14="http://schemas.microsoft.com/office/word/2010/wordml" xmlns:w15="http://schemas.microsoft.com/office/word/2012/wordml" xmlns:w16se="http://schemas.microsoft.com/office/word/2015/wordml/symex" mc:Ignorable="w14 w15 w16se">
+  <w:docDefaults>
+    <w:rPrDefault>
+      <w:rPr>
+        <w:rFonts w:asciiTheme="minorHAnsi" w:eastAsiaTheme="minorEastAsia" w:hAnsiTheme="minorHAnsi" w:cstheme="minorBidi"/>
+        <w:sz w:val="22"/>
+        <w:szCs w:val="22"/>
+        <w:lang w:val="fr-FR" w:eastAsia="fr-FR" w:bidi="ar-SA"/>
+      </w:rPr>
+    </w:rPrDefault>
+    <w:pPrDefault>
+      <w:pPr>
+        <w:spacing w:after="160" w:line="259" w:lineRule="auto"/>
+      </w:pPr>
+    </w:pPrDefault>
+  </w:docDefaults>
+  <w:latentStyles w:defLockedState="0" w:defUIPriority="99" w:defSemiHidden="0" w:defUnhideWhenUsed="0" w:defQFormat="0" w:count="371">
+    <w:lsdException w:name="Normal" w:uiPriority="0" w:qFormat="1"/>
+    <w:lsdException w:name="heading 1" w:uiPriority="9" w:qFormat="1"/>
+    <w:lsdException w:name="heading 2" w:semiHidden="1" w:uiPriority="9" w:unhideWhenUsed="1" w:qFormat="1"/>
+    <w:lsdException w:name="heading 3" w:semiHidden="1" w:uiPriority="9" w:unhideWhenUsed="1" w:qFormat="1"/>
+    <w:lsdException w:name="heading 4" w:semiHidden="1" w:uiPriority="9" w:unhideWhenUsed="1" w:qFormat="1"/>
+    <w:lsdException w:name="heading 5" w:semiHidden="1" w:uiPriority="9" w:unhideWhenUsed="1" w:qFormat="1"/>
+    <w:lsdException w:name="heading 6" w:semiHidden="1" w:uiPriority="9" w:unhideWhenUsed="1" w:qFormat="1"/>
+    <w:lsdException w:name="heading 7" w:semiHidden="1" w:uiPriority="9" w:unhideWhenUsed="1" w:qFormat="1"/>
+    <w:lsdException w:name="heading 8" w:semiHidden="1" w:uiPriority="9" w:unhideWhenUsed="1" w:qFormat="1"/>
+    <w:lsdException w:name="heading 9" w:semiHidden="1" w:uiPriority="9" w:unhideWhenUsed="1" w:qFormat="1"/>
+    <w:lsdException w:name="index 1" w:semiHidden="1" w:unhideWhenUsed="1"/>
+    <w:lsdException w:name="index 2" w:semiHidden="1" w:unhideWhenUsed="1"/>
+    <w:lsdException w:name="index 3" w:semiHidden="1" w:unhideWhenUsed="1"/>
+    <w:lsdException w:name="index 4" w:semiHidden="1" w:unhideWhenUsed="1"/>
+    <w:lsdException w:name="index 5" w:semiHidden="1" w:unhideWhenUsed="1"/>
+    <w:lsdException w:name="index 6" w:semiHidden="1" w:unhideWhenUsed="1"/>
+    <w:lsdException w:name="index 7" w:semiHidden="1" w:unhideWhenUsed="1"/>
+    <w:lsdException w:name="index 8" w:semiHidden="1" w:unhideWhenUsed="1"/>
+    <w:lsdException w:name="index 9" w:semiHidden="1" w:unhideWhenUsed="1"/>
+    <w:lsdException w:name="toc 1" w:semiHidden="1" w:uiPriority="39" w:unhideWhenUsed="1"/>
+    <w:lsdException w:name="toc 2" w:semiHidden="1" w:uiPriority="39" w:unhideWhenUsed="1"/>
+    <w:lsdException w:name="toc 3" w:semiHidden="1" w:uiPriority="39" w:unhideWhenUsed="1"/>
+    <w:lsdException w:name="toc 4" w:semiHidden="1" w:uiPriority="39" w:unhideWhenUsed="1"/>
+    <w:lsdException w:name="toc 5" w:semiHidden="1" w:uiPriority="39" w:unhideWhenUsed="1"/>
+    <w:lsdException w:name="toc 6" w:semiHidden="1" w:uiPriority="39" w:unhideWhenUsed="1"/>
+    <w:lsdException w:name="toc 7" w:semiHidden="1" w:uiPriority="39" w:unhideWhenUsed="1"/>
+    <w:lsdException w:name="toc 8" w:semiHidden="1" w:uiPriority="39" w:unhideWhenUsed="1"/>
+    <w:lsdException w:name="toc 9" w:semiHidden="1" w:uiPriority="39" w:unhideWhenUsed="1"/>
+    <w:lsdException w:name="Normal Indent" w:semiHidden="1" w:unhideWhenUsed="1"/>
+    <w:lsdException w:name="footnote text" w:semiHidden="1" w:unhideWhenUsed="1"/>
+    <w:lsdException w:name="annotation text" w:semiHidden="1" w:unhideWhenUsed="1"/>
+    <w:lsdException w:name="header" w:semiHidden="1" w:unhideWhenUsed="1"/>
+    <w:lsdException w:name="footer" w:semiHidden="1" w:unhideWhenUsed="1"/>
+    <w:lsdException w:name="index heading" w:semiHidden="1" w:unhideWhenUsed="1"/>
+    <w:lsdException w:name="caption" w:semiHidden="1" w:uiPriority="35" w:unhideWhenUsed="1" w:qFormat="1"/>
+    <w:lsdException w:name="table of figures" w:semiHidden="1" w:unhideWhenUsed="1"/>
+    <w:lsdException w:name="envelope address" w:semiHidden="1" w:unhideWhenUsed="1"/>
+    <w:lsdException w:name="envelope return" w:semiHidden="1" w:unhideWhenUsed="1"/>
+    <w:lsdException w:name="footnote reference" w:semiHidden="1" w:unhideWhenUsed="1"/>
+    <w:lsdException w:name="annotation reference" w:semiHidden="1" w:unhideWhenUsed="1"/>
+    <w:lsdException w:name="line number" w:semiHidden="1" w:unhideWhenUsed="1"/>
+    <w:lsdException w:name="page number" w:semiHidden="1" w:unhideWhenUsed="1"/>
+    <w:lsdException w:name="endnote reference" w:semiHidden="1" w:unhideWhenUsed="1"/>
+    <w:lsdException w:name="endnote text" w:semiHidden="1" w:unhideWhenUsed="1"/>
+    <w:lsdException w:name="table of authorities" w:semiHidden="1" w:unhideWhenUsed="1"/>
+    <w:lsdException w:name="macro" w:semiHidden="1" w:unhideWhenUsed="1"/>
+    <w:lsdException w:name="toa heading" w:semiHidden="1" w:unhideWhenUsed="1"/>
+    <w:lsdException w:name="List" w:semiHidden="1" w:unhideWhenUsed="1"/>
+    <w:lsdException w:name="List Bullet" w:semiHidden="1" w:unhideWhenUsed="1"/>
+    <w:lsdException w:name="List Number" w:semiHidden="1" w:unhideWhenUsed="1"/>
+    <w:lsdException w:name="List 2" w:semiHidden="1" w:unhideWhenUsed="1"/>
+    <w:lsdException w:name="List 3" w:semiHidden="1" w:unhideWhenUsed="1"/>
+    <w:lsdException w:name="List 4" w:semiHidden="1" w:unhideWhenUsed="1"/>
+    <w:lsdException w:name="List 5" w:semiHidden="1" w:unhideWhenUsed="1"/>
+    <w:lsdException w:name="List Bullet 2" w:semiHidden="1" w:unhideWhenUsed="1"/>
+    <w:lsdException w:name="List Bullet 3" w:semiHidden="1" w:unhideWhenUsed="1"/>
+    <w:lsdException w:name="List Bullet 4" w:semiHidden="1" w:unhideWhenUsed="1"/>
+    <w:lsdException w:name="List Bullet 5" w:semiHidden="1" w:unhideWhenUsed="1"/>
+    <w:lsdException w:name="List Number 2" w:semiHidden="1" w:unhideWhenUsed="1"/>
+    <w:lsdException w:name="List Number 3" w:semiHidden="1" w:unhideWhenUsed="1"/>
+    <w:lsdException w:name="List Number 4" w:semiHidden="1" w:unhideWhenUsed="1"/>
+    <w:lsdException w:name="List Number 5" w:semiHidden="1" w:unhideWhenUsed="1"/>
+    <w:lsdException w:name="Title" w:uiPriority="10" w:qFormat="1"/>
+    <w:lsdException w:name="Closing" w:semiHidden="1" w:unhideWhenUsed="1"/>
+    <w:lsdException w:name="Signature" w:semiHidden="1" w:unhideWhenUsed="1"/>
+    <w:lsdException w:name="Default Paragraph Font" w:semiHidden="1" w:uiPriority="1" w:unhideWhenUsed="1"/>
+    <w:lsdException w:name="Body Text" w:semiHidden="1" w:unhideWhenUsed="1"/>
+    <w:lsdException w:name="Body Text Indent" w:semiHidden="1" w:unhideWhenUsed="1"/>
+    <w:lsdException w:name="List Continue" w:semiHidden="1" w:unhideWhenUsed="1"/>
+    <w:lsdException w:name="List Continue 2" w:semiHidden="1" w:unhideWhenUsed="1"/>
+    <w:lsdException w:name="List Continue 3" w:semiHidden="1" w:unhideWhenUsed="1"/>
+    <w:lsdException w:name="List Continue 4" w:semiHidden="1" w:unhideWhenUsed="1"/>
+    <w:lsdException w:name="List Continue 5" w:semiHidden="1" w:unhideWhenUsed="1"/>
+    <w:lsdException w:name="Message Header" w:semiHidden="1" w:unhideWhenUsed="1"/>
+    <w:lsdException w:name="Subtitle" w:uiPriority="11" w:qFormat="1"/>
+    <w:lsdException w:name="Salutation" w:semiHidden="1" w:unhideWhenUsed="1"/>
+    <w:lsdException w:name="Date" w:semiHidden="1" w:unhideWhenUsed="1"/>
+    <w:lsdException w:name="Body Text First Indent" w:semiHidden="1" w:unhideWhenUsed="1"/>
+    <w:lsdException w:name="Body Text First Indent 2" w:semiHidden="1" w:unhideWhenUsed="1"/>
+    <w:lsdException w:name="Note Heading" w:semiHidden="1" w:unhideWhenUsed="1"/>
+    <w:lsdException w:name="Body Text 2" w:semiHidden="1" w:unhideWhenUsed="1"/>
+    <w:lsdException w:name="Body Text 3" w:semiHidden="1" w:unhideWhenUsed="1"/>
+    <w:lsdException w:name="Body Text Indent 2" w:semiHidden="1" w:unhideWhenUsed="1"/>
+    <w:lsdException w:name="Body Text Indent 3" w:semiHidden="1" w:unhideWhenUsed="1"/>
+    <w:lsdException w:name="Block Text" w:semiHidden="1" w:unhideWhenUsed="1"/>
+    <w:lsdException w:name="Hyperlink" w:semiHidden="1" w:unhideWhenUsed="1"/>
+    <w:lsdException w:name="FollowedHyperlink" w:semiHidden="1" w:unhideWhenUsed="1"/>
+    <w:lsdException w:name="Strong" w:uiPriority="22" w:qFormat="1"/>
+    <w:lsdException w:name="Emphasis" w:uiPriority="20" w:qFormat="1"/>
+    <w:lsdException w:name="Document Map" w:semiHidden="1" w:unhideWhenUsed="1"/>
+    <w:lsdException w:name="Plain Text" w:semiHidden="1" w:unhideWhenUsed="1"/>
+    <w:lsdException w:name="E-mail Signature" w:semiHidden="1" w:unhideWhenUsed="1"/>
+    <w:lsdException w:name="HTML Top of Form" w:semiHidden="1" w:unhideWhenUsed="1"/>
+    <w:lsdException w:name="HTML Bottom of Form" w:semiHidden="1" w:unhideWhenUsed="1"/>
+    <w:lsdException w:name="Normal (Web)" w:semiHidden="1" w:unhideWhenUsed="1"/>
+    <w:lsdException w:name="HTML Acronym" w:semiHidden="1" w:unhideWhenUsed="1"/>
+    <w:lsdException w:name="HTML Address" w:semiHidden="1" w:unhideWhenUsed="1"/>
+    <w:lsdException w:name="HTML Cite" w:semiHidden="1" w:unhideWhenUsed="1"/>
+    <w:lsdException w:name="HTML Code" w:semiHidden="1" w:unhideWhenUsed="1"/>
+    <w:lsdException w:name="HTML Definition" w:semiHidden="1" w:unhideWhenUsed="1"/>
+    <w:lsdException w:name="HTML Keyboard" w:semiHidden="1" w:unhideWhenUsed="1"/>
+    <w:lsdException w:name="HTML Preformatted" w:semiHidden="1" w:unhideWhenUsed="1"/>
+    <w:lsdException w:name="HTML Sample" w:semiHidden="1" w:unhideWhenUsed="1"/>
+    <w:lsdException w:name="HTML Typewriter" w:semiHidden="1" w:unhideWhenUsed="1"/>
+    <w:lsdException w:name="HTML Variable" w:semiHidden="1" w:unhideWhenUsed="1"/>
+    <w:lsdException w:name="Normal Table" w:semiHidden="1" w:unhideWhenUsed="1"/>
+    <w:lsdException w:name="annotation subject" w:semiHidden="1" w:unhideWhenUsed="1"/>
+    <w:lsdException w:name="No List" w:semiHidden="1" w:unhideWhenUsed="1"/>
+    <w:lsdException w:name="Outline List 1" w:semiHidden="1" w:unhideWhenUsed="1"/>
+    <w:lsdException w:name="Outline List 2" w:semiHidden="1" w:unhideWhenUsed="1"/>
+    <w:lsdException w:name="Outline List 3" w:semiHidden="1" w:unhideWhenUsed="1"/>
+    <w:lsdException w:name="Table Simple 1" w:semiHidden="1" w:unhideWhenUsed="1"/>
+    <w:lsdException w:name="Table Simple 2" w:semiHidden="1" w:unhideWhenUsed="1"/>
+    <w:lsdException w:name="Table Simple 3" w:semiHidden="1" w:unhideWhenUsed="1"/>
+    <w:lsdException w:name="Table Classic 1" w:semiHidden="1" w:unhideWhenUsed="1"/>
+    <w:lsdException w:name="Table Classic 2" w:semiHidden="1" w:unhideWhenUsed="1"/>
+    <w:lsdException w:name="Table Classic 3" w:semiHidden="1" w:unhideWhenUsed="1"/>
+    <w:lsdException w:name="Table Classic 4" w:semiHidden="1" w:unhideWhenUsed="1"/>
+    <w:lsdException w:name="Table Colorful 1" w:semiHidden="1" w:unhideWhenUsed="1"/>
+    <w:lsdException w:name="Table Colorful 2" w:semiHidden="1" w:unhideWhenUsed="1"/>
+    <w:lsdException w:name="Table Colorful 3" w:semiHidden="1" w:unhideWhenUsed="1"/>
+    <w:lsdException w:name="Table Columns 1" w:semiHidden="1" w:unhideWhenUsed="1"/>
+    <w:lsdException w:name="Table Columns 2" w:semiHidden="1" w:unhideWhenUsed="1"/>
+    <w:lsdException w:name="Table Columns 3" w:semiHidden="1" w:unhideWhenUsed="1"/>
+    <w:lsdException w:name="Table Columns 4" w:semiHidden="1" w:unhideWhenUsed="1"/>
+    <w:lsdException w:name="Table Columns 5" w:semiHidden="1" w:unhideWhenUsed="1"/>
+    <w:lsdException w:name="Table Grid 1" w:semiHidden="1" w:unhideWhenUsed="1"/>
+    <w:lsdException w:name="Table Grid 2" w:semiHidden="1" w:unhideWhenUsed="1"/>
+    <w:lsdException w:name="Table Grid 3" w:semiHidden="1" w:unhideWhenUsed="1"/>
+    <w:lsdException w:name="Table Grid 4" w:semiHidden="1" w:unhideWhenUsed="1"/>
+    <w:lsdException w:name="Table Grid 5" w:semiHidden="1" w:unhideWhenUsed="1"/>
+    <w:lsdException w:name="Table Grid 6" w:semiHidden="1" w:unhideWhenUsed="1"/>
+    <w:lsdException w:name="Table Grid 7" w:semiHidden="1" w:unhideWhenUsed="1"/>
+    <w:lsdException w:name="Table Grid 8" w:semiHidden="1" w:unhideWhenUsed="1"/>
+    <w:lsdException w:name="Table List 1" w:semiHidden="1" w:unhideWhenUsed="1"/>
+    <w:lsdException w:name="Table List 2" w:semiHidden="1" w:unhideWhenUsed="1"/>
+    <w:lsdException w:name="Table List 3" w:semiHidden="1" w:unhideWhenUsed="1"/>
+    <w:lsdException w:name="Table List 4" w:semiHidden="1" w:unhideWhenUsed="1"/>
+    <w:lsdException w:name="Table List 5" w:semiHidden="1" w:unhideWhenUsed="1"/>
+    <w:lsdException w:name="Table List 6" w:semiHidden="1" w:unhideWhenUsed="1"/>
+    <w:lsdException w:name="Table List 7" w:semiHidden="1" w:unhideWhenUsed="1"/>
+    <w:lsdException w:name="Table List 8" w:semiHidden="1" w:unhideWhenUsed="1"/>
+    <w:lsdException w:name="Table 3D effects 1" w:semiHidden="1" w:unhideWhenUsed="1"/>
+    <w:lsdException w:name="Table 3D effects 2" w:semiHidden="1" w:unhideWhenUsed="1"/>
+    <w:lsdException w:name="Table 3D effects 3" w:semiHidden="1" w:unhideWhenUsed="1"/>
+    <w:lsdException w:name="Table Contemporary" w:semiHidden="1" w:unhideWhenUsed="1"/>
+    <w:lsdException w:name="Table Elegant" w:semiHidden="1" w:unhideWhenUsed="1"/>
+    <w:lsdException w:name="Table Professional" w:semiHidden="1" w:unhideWhenUsed="1"/>
+    <w:lsdException w:name="Table Subtle 1" w:semiHidden="1" w:unhideWhenUsed="1"/>
+    <w:lsdException w:name="Table Subtle 2" w:semiHidden="1" w:unhideWhenUsed="1"/>
+    <w:lsdException w:name="Table Web 1" w:semiHidden="1" w:unhideWhenUsed="1"/>
+    <w:lsdException w:name="Table Web 2" w:semiHidden="1" w:unhideWhenUsed="1"/>
+    <w:lsdException w:name="Table Web 3" w:semiHidden="1" w:unhideWhenUsed="1"/>
+    <w:lsdException w:name="Balloon Text" w:semiHidden="1" w:unhideWhenUsed="1"/>
+    <w:lsdException w:name="Table Grid" w:uiPriority="39"/>
+    <w:lsdException w:name="Table Theme" w:semiHidden="1" w:unhideWhenUsed="1"/>
+    <w:lsdException w:name="Placeholder Text" w:semiHidden="1"/>
+    <w:lsdException w:name="No Spacing" w:uiPriority="1" w:qFormat="1"/>
+    <w:lsdException w:name="Light Shading" w:uiPriority="60"/>
+    <w:lsdException w:name="Light List" w:uiPriority="61"/>
+    <w:lsdException w:name="Light Grid" w:uiPriority="62"/>
+    <w:lsdException w:name="Medium Shading 1" w:uiPriority="63"/>
+    <w:lsdException w:name="Medium Shading 2" w:uiPriority="64"/>
+    <w:lsdException w:name="Medium List 1" w:uiPriority="65"/>
+    <w:lsdException w:name="Medium List 2" w:uiPriority="66"/>
+    <w:lsdException w:name="Medium Grid 1" w:uiPriority="67"/>
+    <w:lsdException w:name="Medium Grid 2" w:uiPriority="68"/>
+    <w:lsdException w:name="Medium Grid 3" w:uiPriority="69"/>
+    <w:lsdException w:name="Dark List" w:uiPriority="70"/>
+    <w:lsdException w:name="Colorful Shading" w:uiPriority="71"/>
+    <w:lsdException w:name="Colorful List" w:uiPriority="72"/>
+    <w:lsdException w:name="Colorful Grid" w:uiPriority="73"/>
+    <w:lsdException w:name="Light Shading Accent 1" w:uiPriority="60"/>
+    <w:lsdException w:name="Light List Accent 1" w:uiPriority="61"/>
+    <w:lsdException w:name="Light Grid Accent 1" w:uiPriority="62"/>
+    <w:lsdException w:name="Medium Shading 1 Accent 1" w:uiPriority="63"/>
+    <w:lsdException w:name="Medium Shading 2 Accent 1" w:uiPriority="64"/>
+    <w:lsdException w:name="Medium List 1 Accent 1" w:uiPriority="65"/>
+    <w:lsdException w:name="Revision" w:semiHidden="1"/>
+    <w:lsdException w:name="List Paragraph" w:uiPriority="34" w:qFormat="1"/>
+    <w:lsdException w:name="Quote" w:uiPriority="29" w:qFormat="1"/>
+    <w:lsdException w:name="Intense Quote" w:uiPriority="30" w:qFormat="1"/>
+    <w:lsdException w:name="Medium List 2 Accent 1" w:uiPriority="66"/>
+    <w:lsdException w:name="Medium Grid 1 Accent 1" w:uiPriority="67"/>
+    <w:lsdException w:name="Medium Grid 2 Accent 1" w:uiPriority="68"/>
+    <w:lsdException w:name="Medium Grid 3 Accent 1" w:uiPriority="69"/>
+    <w:lsdException w:name="Dark List Accent 1" w:uiPriority="70"/>
+    <w:lsdException w:name="Colorful Shading Accent 1" w:uiPriority="71"/>
+    <w:lsdException w:name="Colorful List Accent 1" w:uiPriority="72"/>
+    <w:lsdException w:name="Colorful Grid Accent 1" w:uiPriority="73"/>
+    <w:lsdException w:name="Light Shading Accent 2" w:uiPriority="60"/>
+    <w:lsdException w:name="Light List Accent 2" w:uiPriority="61"/>
+    <w:lsdException w:name="Light Grid Accent 2" w:uiPriority="62"/>
+    <w:lsdException w:name="Medium Shading 1 Accent 2" w:uiPriority="63"/>
+    <w:lsdException w:name="Medium Shading 2 Accent 2" w:uiPriority="64"/>
+    <w:lsdException w:name="Medium List 1 Accent 2" w:uiPriority="65"/>
+    <w:lsdException w:name="Medium List 2 Accent 2" w:uiPriority="66"/>
+    <w:lsdException w:name="Medium Grid 1 Accent 2" w:uiPriority="67"/>
+    <w:lsdException w:name="Medium Grid 2 Accent 2" w:uiPriority="68"/>
+    <w:lsdException w:name="Medium Grid 3 Accent 2" w:uiPriority="69"/>
+    <w:lsdException w:name="Dark List Accent 2" w:uiPriority="70"/>
+    <w:lsdException w:name="Colorful Shading Accent 2" w:uiPriority="71"/>
+    <w:lsdException w:name="Colorful List Accent 2" w:uiPriority="72"/>
+    <w:lsdException w:name="Colorful Grid Accent 2" w:uiPriority="73"/>
+    <w:lsdException w:name="Light Shading Accent 3" w:uiPriority="60"/>
+    <w:lsdException w:name="Light List Accent 3" w:uiPriority="61"/>
+    <w:lsdException w:name="Light Grid Accent 3" w:uiPriority="62"/>
+    <w:lsdException w:name="Medium Shading 1 Accent 3" w:uiPriority="63"/>
+    <w:lsdException w:name="Medium Shading 2 Accent 3" w:uiPriority="64"/>
+    <w:lsdException w:name="Medium List 1 Accent 3" w:uiPriority="65"/>
+    <w:lsdException w:name="Medium List 2 Accent 3" w:uiPriority="66"/>
+    <w:lsdException w:name="Medium Grid 1 Accent 3" w:uiPriority="67"/>
+    <w:lsdException w:name="Medium Grid 2 Accent 3" w:uiPriority="68"/>
+    <w:lsdException w:name="Medium Grid 3 Accent 3" w:uiPriority="69"/>
+    <w:lsdException w:name="Dark List Accent 3" w:uiPriority="70"/>
+    <w:lsdException w:name="Colorful Shading Accent 3" w:uiPriority="71"/>
+    <w:lsdException w:name="Colorful List Accent 3" w:uiPriority="72"/>
+    <w:lsdException w:name="Colorful Grid Accent 3" w:uiPriority="73"/>
+    <w:lsdException w:name="Light Shading Accent 4" w:uiPriority="60"/>
+    <w:lsdException w:name="Light List Accent 4" w:uiPriority="61"/>
+    <w:lsdException w:name="Light Grid Accent 4" w:uiPriority="62"/>
+    <w:lsdException w:name="Medium Shading 1 Accent 4" w:uiPriority="63"/>
+    <w:lsdException w:name="Medium Shading 2 Accent 4" w:uiPriority="64"/>
+    <w:lsdException w:name="Medium List 1 Accent 4" w:uiPriority="65"/>
+    <w:lsdException w:name="Medium List 2 Accent 4" w:uiPriority="66"/>
+    <w:lsdException w:name="Medium Grid 1 Accent 4" w:uiPriority="67"/>
+    <w:lsdException w:name="Medium Grid 2 Accent 4" w:uiPriority="68"/>
+    <w:lsdException w:name="Medium Grid 3 Accent 4" w:uiPriority="69"/>
+    <w:lsdException w:name="Dark List Accent 4" w:uiPriority="70"/>
+    <w:lsdException w:name="Colorful Shading Accent 4" w:uiPriority="71"/>
+    <w:lsdException w:name="Colorful List Accent 4" w:uiPriority="72"/>
+    <w:lsdException w:name="Colorful Grid Accent 4" w:uiPriority="73"/>
+    <w:lsdException w:name="Light Shading Accent 5" w:uiPriority="60"/>
+    <w:lsdException w:name="Light List Accent 5" w:uiPriority="61"/>
+    <w:lsdException w:name="Light Grid Accent 5" w:uiPriority="62"/>
+    <w:lsdException w:name="Medium Shading 1 Accent 5" w:uiPriority="63"/>
+    <w:lsdException w:name="Medium Shading 2 Accent 5" w:uiPriority="64"/>
+    <w:lsdException w:name="Medium List 1 Accent 5" w:uiPriority="65"/>
+    <w:lsdException w:name="Medium List 2 Accent 5" w:uiPriority="66"/>
+    <w:lsdException w:name="Medium Grid 1 Accent 5" w:uiPriority="67"/>
+    <w:lsdException w:name="Medium Grid 2 Accent 5" w:uiPriority="68"/>
+    <w:lsdException w:name="Medium Grid 3 Accent 5" w:uiPriority="69"/>
+    <w:lsdException w:name="Dark List Accent 5" w:uiPriority="70"/>
+    <w:lsdException w:name="Colorful Shading Accent 5" w:uiPriority="71"/>
+    <w:lsdException w:name="Colorful List Accent 5" w:uiPriority="72"/>
+    <w:lsdException w:name="Colorful Grid Accent 5" w:uiPriority="73"/>
+    <w:lsdException w:name="Light Shading Accent 6" w:uiPriority="60"/>
+    <w:lsdException w:name="Light List Accent 6" w:uiPriority="61"/>
+    <w:lsdException w:name="Light Grid Accent 6" w:uiPriority="62"/>
+    <w:lsdException w:name="Medium Shading 1 Accent 6" w:uiPriority="63"/>
+    <w:lsdException w:name="Medium Shading 2 Accent 6" w:uiPriority="64"/>
+    <w:lsdException w:name="Medium List 1 Accent 6" w:uiPriority="65"/>
+    <w:lsdException w:name="Medium List 2 Accent 6" w:uiPriority="66"/>
+    <w:lsdException w:name="Medium Grid 1 Accent 6" w:uiPriority="67"/>
+    <w:lsdException w:name="Medium Grid 2 Accent 6" w:uiPriority="68"/>
+    <w:lsdException w:name="Medium Grid 3 Accent 6" w:uiPriority="69"/>
+    <w:lsdException w:name="Dark List Accent 6" w:uiPriority="70"/>
+    <w:lsdException w:name="Colorful Shading Accent 6" w:uiPriority="71"/>
+    <w:lsdException w:name="Colorful List Accent 6" w:uiPriority="72"/>
+    <w:lsdException w:name="Colorful Grid Accent 6" w:uiPriority="73"/>
+    <w:lsdException w:name="Subtle Emphasis" w:uiPriority="19" w:qFormat="1"/>
+    <w:lsdException w:name="Intense Emphasis" w:uiPriority="21" w:qFormat="1"/>
+    <w:lsdException w:name="Subtle Reference" w:uiPriority="31" w:qFormat="1"/>
+    <w:lsdException w:name="Intense Reference" w:uiPriority="32" w:qFormat="1"/>
+    <w:lsdException w:name="Book Title" w:uiPriority="33" w:qFormat="1"/>
+    <w:lsdException w:name="Bibliography" w:semiHidden="1" w:uiPriority="37" w:unhideWhenUsed="1"/>
+    <w:lsdException w:name="TOC Heading" w:semiHidden="1" w:uiPriority="39" w:unhideWhenUsed="1" w:qFormat="1"/>
+    <w:lsdException w:name="Plain Table 1" w:uiPriority="41"/>
+    <w:lsdException w:name="Plain Table 2" w:uiPriority="42"/>
+    <w:lsdException w:name="Plain Table 3" w:uiPriority="43"/>
+    <w:lsdException w:name="Plain Table 4" w:uiPriority="44"/>
+    <w:lsdException w:name="Plain Table 5" w:uiPriority="45"/>
+    <w:lsdException w:name="Grid Table Light" w:uiPriority="40"/>
+    <w:lsdException w:name="Grid Table 1 Light" w:uiPriority="46"/>
+    <w:lsdException w:name="Grid Table 2" w:uiPriority="47"/>
+    <w:lsdException w:name="Grid Table 3" w:uiPriority="48"/>
+    <w:lsdException w:name="Grid Table 4" w:uiPriority="49"/>
+    <w:lsdException w:name="Grid Table 5 Dark" w:uiPriority="50"/>
+    <w:lsdException w:name="Grid Table 6 Colorful" w:uiPriority="51"/>
+    <w:lsdException w:name="Grid Table 7 Colorful" w:uiPriority="52"/>
+    <w:lsdException w:name="Grid Table 1 Light Accent 1" w:uiPriority="46"/>
+    <w:lsdException w:name="Grid Table 2 Accent 1" w:uiPriority="47"/>
+    <w:lsdException w:name="Grid Table 3 Accent 1" w:uiPriority="48"/>
+    <w:lsdException w:name="Grid Table 4 Accent 1" w:uiPriority="49"/>
+    <w:lsdException w:name="Grid Table 5 Dark Accent 1" w:uiPriority="50"/>
+    <w:lsdException w:name="Grid Table 6 Colorful Accent 1" w:uiPriority="51"/>
+    <w:lsdException w:name="Grid Table 7 Colorful Accent 1" w:uiPriority="52"/>
+    <w:lsdException w:name="Grid Table 1 Light Accent 2" w:uiPriority="46"/>
+    <w:lsdException w:name="Grid Table 2 Accent 2" w:uiPriority="47"/>
+    <w:lsdException w:name="Grid Table 3 Accent 2" w:uiPriority="48"/>
+    <w:lsdException w:name="Grid Table 4 Accent 2" w:uiPriority="49"/>
+    <w:lsdException w:name="Grid Table 5 Dark Accent 2" w:uiPriority="50"/>
+    <w:lsdException w:name="Grid Table 6 Colorful Accent 2" w:uiPriority="51"/>
+    <w:lsdException w:name="Grid Table 7 Colorful Accent 2" w:uiPriority="52"/>
+    <w:lsdException w:name="Grid Table 1 Light Accent 3" w:uiPriority="46"/>
+    <w:lsdException w:name="Grid Table 2 Accent 3" w:uiPriority="47"/>
+    <w:lsdException w:name="Grid Table 3 Accent 3" w:uiPriority="48"/>
+    <w:lsdException w:name="Grid Table 4 Accent 3" w:uiPriority="49"/>
+    <w:lsdException w:name="Grid Table 5 Dark Accent 3" w:uiPriority="50"/>
+    <w:lsdException w:name="Grid Table 6 Colorful Accent 3" w:uiPriority="51"/>
+    <w:lsdException w:name="Grid Table 7 Colorful Accent 3" w:uiPriority="52"/>
+    <w:lsdException w:name="Grid Table 1 Light Accent 4" w:uiPriority="46"/>
+    <w:lsdException w:name="Grid Table 2 Accent 4" w:uiPriority="47"/>
+    <w:lsdException w:name="Grid Table 3 Accent 4" w:uiPriority="48"/>
+    <w:lsdException w:name="Grid Table 4 Accent 4" w:uiPriority="49"/>
+    <w:lsdException w:name="Grid Table 5 Dark Accent 4" w:uiPriority="50"/>
+    <w:lsdException w:name="Grid Table 6 Colorful Accent 4" w:uiPriority="51"/>
+    <w:lsdException w:name="Grid Table 7 Colorful Accent 4" w:uiPriority="52"/>
+    <w:lsdException w:name="Grid Table 1 Light Accent 5" w:uiPriority="46"/>
+    <w:lsdException w:name="Grid Table 2 Accent 5" w:uiPriority="47"/>
+    <w:lsdException w:name="Grid Table 3 Accent 5" w:uiPriority="48"/>
+    <w:lsdException w:name="Grid Table 4 Accent 5" w:uiPriority="49"/>
+    <w:lsdException w:name="Grid Table 5 Dark Accent 5" w:uiPriority="50"/>
+    <w:lsdException w:name="Grid Table 6 Colorful Accent 5" w:uiPriority="51"/>
+    <w:lsdException w:name="Grid Table 7 Colorful Accent 5" w:uiPriority="52"/>
+    <w:lsdException w:name="Grid Table 1 Light Accent 6" w:uiPriority="46"/>
+    <w:lsdException w:name="Grid Table 2 Accent 6" w:uiPriority="47"/>
+    <w:lsdException w:name="Grid Table 3 Accent 6" w:uiPriority="48"/>
+    <w:lsdException w:name="Grid Table 4 Accent 6" w:uiPriority="49"/>
+    <w:lsdException w:name="Grid Table 5 Dark Accent 6" w:uiPriority="50"/>
+    <w:lsdException w:name="Grid Table 6 Colorful Accent 6" w:uiPriority="51"/>
+    <w:lsdException w:name="Grid Table 7 Colorful Accent 6" w:uiPriority="52"/>
+    <w:lsdException w:name="List Table 1 Light" w:uiPriority="46"/>
+    <w:lsdException w:name="List Table 2" w:uiPriority="47"/>
+    <w:lsdException w:name="List Table 3" w:uiPriority="48"/>
+    <w:lsdException w:name="List Table 4" w:uiPriority="49"/>
+    <w:lsdException w:name="List Table 5 Dark" w:uiPriority="50"/>
+    <w:lsdException w:name="List Table 6 Colorful" w:uiPriority="51"/>
+    <w:lsdException w:name="List Table 7 Colorful" w:uiPriority="52"/>
+    <w:lsdException w:name="List Table 1 Light Accent 1" w:uiPriority="46"/>
+    <w:lsdException w:name="List Table 2 Accent 1" w:uiPriority="47"/>
+    <w:lsdException w:name="List Table 3 Accent 1" w:uiPriority="48"/>
+    <w:lsdException w:name="List Table 4 Accent 1" w:uiPriority="49"/>
+    <w:lsdException w:name="List Table 5 Dark Accent 1" w:uiPriority="50"/>
+    <w:lsdException w:name="List Table 6 Colorful Accent 1" w:uiPriority="51"/>
+    <w:lsdException w:name="List Table 7 Colorful Accent 1" w:uiPriority="52"/>
+    <w:lsdException w:name="List Table 1 Light Accent 2" w:uiPriority="46"/>
+    <w:lsdException w:name="List Table 2 Accent 2" w:uiPriority="47"/>
+    <w:lsdException w:name="List Table 3 Accent 2" w:uiPriority="48"/>
+    <w:lsdException w:name="List Table 4 Accent 2" w:uiPriority="49"/>
+    <w:lsdException w:name="List Table 5 Dark Accent 2" w:uiPriority="50"/>
+    <w:lsdException w:name="List Table 6 Colorful Accent 2" w:uiPriority="51"/>
+    <w:lsdException w:name="List Table 7 Colorful Accent 2" w:uiPriority="52"/>
+    <w:lsdException w:name="List Table 1 Light Accent 3" w:uiPriority="46"/>
+    <w:lsdException w:name="List Table 2 Accent 3" w:uiPriority="47"/>
+    <w:lsdException w:name="List Table 3 Accent 3" w:uiPriority="48"/>
+    <w:lsdException w:name="List Table 4 Accent 3" w:uiPriority="49"/>
+    <w:lsdException w:name="List Table 5 Dark Accent 3" w:uiPriority="50"/>
+    <w:lsdException w:name="List Table 6 Colorful Accent 3" w:uiPriority="51"/>
+    <w:lsdException w:name="List Table 7 Colorful Accent 3" w:uiPriority="52"/>
+    <w:lsdException w:name="List Table 1 Light Accent 4" w:uiPriority="46"/>
+    <w:lsdException w:name="List Table 2 Accent 4" w:uiPriority="47"/>
+    <w:lsdException w:name="List Table 3 Accent 4" w:uiPriority="48"/>
+    <w:lsdException w:name="List Table 4 Accent 4" w:uiPriority="49"/>
+    <w:lsdException w:name="List Table 5 Dark Accent 4" w:uiPriority="50"/>
+    <w:lsdException w:name="List Table 6 Colorful Accent 4" w:uiPriority="51"/>
+    <w:lsdException w:name="List Table 7 Colorful Accent 4" w:uiPriority="52"/>
+    <w:lsdException w:name="List Table 1 Light Accent 5" w:uiPriority="46"/>
+    <w:lsdException w:name="List Table 2 Accent 5" w:uiPriority="47"/>
+    <w:lsdException w:name="List Table 3 Accent 5" w:uiPriority="48"/>
+    <w:lsdException w:name="List Table 4 Accent 5" w:uiPriority="49"/>
+    <w:lsdException w:name="List Table 5 Dark Accent 5" w:uiPriority="50"/>
+    <w:lsdException w:name="List Table 6 Colorful Accent 5" w:uiPriority="51"/>
+    <w:lsdException w:name="List Table 7 Colorful Accent 5" w:uiPriority="52"/>
+    <w:lsdException w:name="List Table 1 Light Accent 6" w:uiPriority="46"/>
+    <w:lsdException w:name="List Table 2 Accent 6" w:uiPriority="47"/>
+    <w:lsdException w:name="List Table 3 Accent 6" w:uiPriority="48"/>
+    <w:lsdException w:name="List Table 4 Accent 6" w:uiPriority="49"/>
+    <w:lsdException w:name="List Table 5 Dark Accent 6" w:uiPriority="50"/>
+    <w:lsdException w:name="List Table 6 Colorful Accent 6" w:uiPriority="51"/>
+    <w:lsdException w:name="List Table 7 Colorful Accent 6" w:uiPriority="52"/>
+  </w:latentStyles>
+  <w:style w:type="paragraph" w:default="1" w:styleId="Normal">
+    <w:name w:val="Normal"/>
+    <w:qFormat/>
+    <w:rsid w:val="006D4803"/>
+    <w:rPr>
+      <w:rFonts w:cs="Times New Roman"/>
+      <w:sz w:val="3276"/>
+      <w:szCs w:val="3276"/>
+    </w:rPr>
+  </w:style>
+  <w:style w:type="character" w:default="1" w:styleId="Policepardfaut">
+    <w:name w:val="Default Paragraph Font"/>
+    <w:uiPriority w:val="1"/>
+    <w:semiHidden/>
+    <w:unhideWhenUsed/>
+    <w:rsid w:val="006D4803"/>
+  </w:style>
+  <w:style w:type="table" w:default="1" w:styleId="TableauNormal">
+    <w:name w:val="Normal Table"/>
+    <w:uiPriority w:val="99"/>
+    <w:semiHidden/>
+    <w:unhideWhenUsed/>
+    <w:tblPr>
+      <w:tblInd w:w="0" w:type="dxa"/>
+      <w:tblCellMar>
+        <w:top w:w="0" w:type="dxa"/>
+        <w:left w:w="108" w:type="dxa"/>
+        <w:bottom w:w="0" w:type="dxa"/>
+        <w:right w:w="108" w:type="dxa"/>
+      </w:tblCellMar>
+    </w:tblPr>
+  </w:style>
+  <w:style w:type="numbering" w:default="1" w:styleId="Aucuneliste">
+    <w:name w:val="No List"/>
+    <w:uiPriority w:val="99"/>
+    <w:semiHidden/>
+    <w:unhideWhenUsed/>
+  </w:style>
+  <w:style w:type="character" w:styleId="Textedelespacerserv">
+    <w:name w:val="Placeholder Text"/>
+    <w:basedOn w:val="Policepardfaut"/>
+    <w:uiPriority w:val="99"/>
+    <w:semiHidden/>
+    <w:rsid w:val="006D4803"/>
+    <w:rPr>
+      <w:color w:val="808080"/>
+    </w:rPr>
+  </w:style>
+</w:styles>
+</file>
+
+<file path=word/glossary/webSettings.xml><?xml version="1.0" encoding="utf-8"?>
+<w:webSettings xmlns:mc="http://schemas.openxmlformats.org/markup-compatibility/2006" xmlns:r="http://schemas.openxmlformats.org/officeDocument/2006/relationships" xmlns:w="http://schemas.openxmlformats.org/wordprocessingml/2006/main" xmlns:w14="http://schemas.microsoft.com/office/word/2010/wordml" xmlns:w15="http://schemas.microsoft.com/office/word/2012/wordml" xmlns:w16se="http://schemas.microsoft.com/office/word/2015/wordml/symex" mc:Ignorable="w14 w15 w16se">
+  <w:optimizeForBrowser/>
+  <w:allowPNG/>
+</w:webSettings>
 </file>
 
 <file path=word/theme/theme1.xml><?xml version="1.0" encoding="utf-8"?>
@@ -7790,7 +8358,7 @@
 </file>
 
 <file path=customXml/itemProps1.xml><?xml version="1.0" encoding="utf-8"?>
-<ds:datastoreItem xmlns:ds="http://schemas.openxmlformats.org/officeDocument/2006/customXml" ds:itemID="{601F7E88-0217-4E1A-ACC0-4C042B5CFA91}">
+<ds:datastoreItem xmlns:ds="http://schemas.openxmlformats.org/officeDocument/2006/customXml" ds:itemID="{34B45568-5772-4DE5-A6EE-D80AA468EB63}">
   <ds:schemaRefs>
     <ds:schemaRef ds:uri="http://schemas.openxmlformats.org/officeDocument/2006/bibliography"/>
   </ds:schemaRefs>

</xml_diff>